<commit_message>
correction theme et modele de rapport version 3.8
</commit_message>
<xml_diff>
--- a/modele/Modele_Matrice_Rapport_de_sortie.docx
+++ b/modele/Modele_Matrice_Rapport_de_sortie.docx
@@ -198,7 +198,6 @@
           <w:szCs w:val="32"/>
         </w:rPr>
       </w:pPr>
-      <w:proofErr w:type="gramStart"/>
       <w:r>
         <w:rPr>
           <w:b/>
@@ -206,17 +205,7 @@
           <w:sz w:val="32"/>
           <w:szCs w:val="32"/>
         </w:rPr>
-        <w:t>du</w:t>
-      </w:r>
-      <w:proofErr w:type="gramEnd"/>
-      <w:r>
-        <w:rPr>
-          <w:b/>
-          <w:bCs/>
-          <w:sz w:val="32"/>
-          <w:szCs w:val="32"/>
-        </w:rPr>
-        <w:t xml:space="preserve"> système </w:t>
+        <w:t xml:space="preserve">du système </w:t>
       </w:r>
       <w:r>
         <w:rPr>
@@ -810,15 +799,7 @@
               <w:pStyle w:val="Corpsdetexte"/>
             </w:pPr>
             <w:r>
-              <w:t xml:space="preserve">Méthode EBIOS </w:t>
-            </w:r>
-            <w:proofErr w:type="spellStart"/>
-            <w:r>
-              <w:t>Risk</w:t>
-            </w:r>
-            <w:proofErr w:type="spellEnd"/>
-            <w:r>
-              <w:t xml:space="preserve"> Manager publiée en fin d’année 2018 par l’ANSSI</w:t>
+              <w:t>Méthode EBIOS Risk Manager publiée en fin d’année 2018 par l’ANSSI</w:t>
             </w:r>
           </w:p>
         </w:tc>
@@ -1124,21 +1105,7 @@
                 <w:rPr>
                   <w:rStyle w:val="Lienhypertexte"/>
                 </w:rPr>
-                <w:t xml:space="preserve"> : Glossaire méthode EBIOS </w:t>
-              </w:r>
-              <w:proofErr w:type="spellStart"/>
-              <w:r>
-                <w:rPr>
-                  <w:rStyle w:val="Lienhypertexte"/>
-                </w:rPr>
-                <w:t>Risk</w:t>
-              </w:r>
-              <w:proofErr w:type="spellEnd"/>
-              <w:r>
-                <w:rPr>
-                  <w:rStyle w:val="Lienhypertexte"/>
-                </w:rPr>
-                <w:t xml:space="preserve"> Manager</w:t>
+                <w:t> : Glossaire méthode EBIOS Risk Manager</w:t>
               </w:r>
             </w:hyperlink>
           </w:p>
@@ -5193,26 +5160,16 @@
       <w:pPr>
         <w:pStyle w:val="PN1"/>
       </w:pPr>
-      <w:proofErr w:type="gramStart"/>
-      <w:r>
-        <w:t>d’identifier</w:t>
-      </w:r>
-      <w:proofErr w:type="gramEnd"/>
-      <w:r>
-        <w:t xml:space="preserve"> et d’apprécier les risques opérationnels d’origine cyber,</w:t>
+      <w:r>
+        <w:t>d’identifier et d’apprécier les risques opérationnels d’origine cyber,</w:t>
       </w:r>
     </w:p>
     <w:p>
       <w:pPr>
         <w:pStyle w:val="PN1"/>
       </w:pPr>
-      <w:proofErr w:type="gramStart"/>
-      <w:r>
-        <w:t>d’identifier</w:t>
-      </w:r>
-      <w:proofErr w:type="gramEnd"/>
-      <w:r>
-        <w:t xml:space="preserve"> les mesures de sécurité permettant de </w:t>
+      <w:r>
+        <w:t xml:space="preserve">d’identifier les mesures de sécurité permettant de </w:t>
       </w:r>
       <w:r>
         <w:t xml:space="preserve">traiter </w:t>
@@ -5225,13 +5182,8 @@
       <w:pPr>
         <w:pStyle w:val="Corpsdetexte"/>
       </w:pPr>
-      <w:proofErr w:type="gramStart"/>
-      <w:r>
-        <w:t>au</w:t>
-      </w:r>
-      <w:proofErr w:type="gramEnd"/>
-      <w:r>
-        <w:t xml:space="preserve"> vu des différentes sources de risque auxquelles il peut être exposé dans son environnement </w:t>
+      <w:r>
+        <w:t xml:space="preserve">au vu des différentes sources de risque auxquelles il peut être exposé dans son environnement </w:t>
       </w:r>
       <w:r>
         <w:rPr>
@@ -8918,7 +8870,6 @@
                                   <w:szCs w:val="24"/>
                                 </w:rPr>
                               </w:pPr>
-                              <w:proofErr w:type="gramStart"/>
                               <w:r>
                                 <w:rPr>
                                   <w:rFonts w:eastAsia="Calibri"/>
@@ -8941,7 +8892,6 @@
                                 </w:rPr>
                                 <w:t>tudié</w:t>
                               </w:r>
-                              <w:proofErr w:type="gramEnd"/>
                             </w:p>
                           </w:txbxContent>
                         </wps:txbx>
@@ -12187,27 +12137,14 @@
       <w:r>
         <w:t xml:space="preserve">Figure </w:t>
       </w:r>
-      <w:r>
-        <w:fldChar w:fldCharType="begin"/>
-      </w:r>
-      <w:r>
-        <w:instrText xml:space="preserve"> SEQ Figure \* ARABIC </w:instrText>
-      </w:r>
-      <w:r>
-        <w:fldChar w:fldCharType="separate"/>
-      </w:r>
-      <w:r>
-        <w:rPr>
-          <w:noProof/>
-        </w:rPr>
-        <w:t>1</w:t>
-      </w:r>
-      <w:r>
-        <w:rPr>
-          <w:noProof/>
-        </w:rPr>
-        <w:fldChar w:fldCharType="end"/>
-      </w:r>
+      <w:fldSimple w:instr=" SEQ Figure \* ARABIC ">
+        <w:r>
+          <w:rPr>
+            <w:noProof/>
+          </w:rPr>
+          <w:t>1</w:t>
+        </w:r>
+      </w:fldSimple>
       <w:r>
         <w:t xml:space="preserve">: </w:t>
       </w:r>
@@ -19387,27 +19324,14 @@
       <w:r>
         <w:t xml:space="preserve">Figure </w:t>
       </w:r>
-      <w:r>
-        <w:fldChar w:fldCharType="begin"/>
-      </w:r>
-      <w:r>
-        <w:instrText xml:space="preserve"> SEQ Figure \* ARABIC </w:instrText>
-      </w:r>
-      <w:r>
-        <w:fldChar w:fldCharType="separate"/>
-      </w:r>
-      <w:r>
-        <w:rPr>
-          <w:noProof/>
-        </w:rPr>
-        <w:t>2</w:t>
-      </w:r>
-      <w:r>
-        <w:rPr>
-          <w:noProof/>
-        </w:rPr>
-        <w:fldChar w:fldCharType="end"/>
-      </w:r>
+      <w:fldSimple w:instr=" SEQ Figure \* ARABIC ">
+        <w:r>
+          <w:rPr>
+            <w:noProof/>
+          </w:rPr>
+          <w:t>2</w:t>
+        </w:r>
+      </w:fldSimple>
       <w:r>
         <w:t xml:space="preserve"> - </w:t>
       </w:r>
@@ -19821,21 +19745,14 @@
         <w:t xml:space="preserve">- </w:t>
       </w:r>
       <w:r>
-        <w:t xml:space="preserve">Détails des chemins d’attaque du scénario stratégique associé au couple </w:t>
-      </w:r>
-      <w:proofErr w:type="spellStart"/>
-      <w:r>
-        <w:t>SRxx</w:t>
-      </w:r>
-      <w:proofErr w:type="spellEnd"/>
+        <w:t>Détails des chemins d’attaque du scénario stratégique associé au couple SRxx</w:t>
+      </w:r>
       <w:r>
         <w:t>/</w:t>
       </w:r>
-      <w:proofErr w:type="spellStart"/>
       <w:r>
         <w:t>OVxx</w:t>
       </w:r>
-      <w:proofErr w:type="spellEnd"/>
     </w:p>
     <w:tbl>
       <w:tblPr>
@@ -20795,11 +20712,11 @@
       <w:pPr>
         <w:pStyle w:val="Titre2"/>
       </w:pPr>
-      <w:bookmarkStart w:id="45" w:name="_Toc71624324"/>
+      <w:bookmarkStart w:id="46" w:name="_Toc71624324"/>
       <w:r>
         <w:t>Mesures de sécurité sur l’écosystème</w:t>
       </w:r>
-      <w:bookmarkEnd w:id="45"/>
+      <w:bookmarkEnd w:id="46"/>
     </w:p>
     <w:p>
       <w:pPr>
@@ -20920,16 +20837,14 @@
       <w:tblPr>
         <w:tblStyle w:val="Grilledutableau"/>
         <w:tblW w:w="5000" w:type="pct"/>
-        <w:tblLayout w:type="fixed"/>
         <w:tblLook w:val="04A0" w:firstRow="1" w:lastRow="0" w:firstColumn="1" w:lastColumn="0" w:noHBand="0" w:noVBand="1"/>
       </w:tblPr>
       <w:tblGrid>
-        <w:gridCol w:w="1412"/>
+        <w:gridCol w:w="1409"/>
         <w:gridCol w:w="1558"/>
-        <w:gridCol w:w="2125"/>
-        <w:gridCol w:w="4787"/>
+        <w:gridCol w:w="6909"/>
         <w:gridCol w:w="2203"/>
-        <w:gridCol w:w="2447"/>
+        <w:gridCol w:w="2453"/>
       </w:tblGrid>
       <w:tr>
         <w:trPr>
@@ -20938,7 +20853,7 @@
         <w:tc>
           <w:tcPr>
             <w:tcW w:w="5000" w:type="pct"/>
-            <w:gridSpan w:val="6"/>
+            <w:gridSpan w:val="5"/>
             <w:shd w:val="pct25" w:color="auto" w:fill="auto"/>
           </w:tcPr>
           <w:p>
@@ -20999,7 +20914,7 @@
         </w:trPr>
         <w:tc>
           <w:tcPr>
-            <w:tcW w:w="486" w:type="pct"/>
+            <w:tcW w:w="485" w:type="pct"/>
             <w:shd w:val="pct25" w:color="auto" w:fill="auto"/>
           </w:tcPr>
           <w:p>
@@ -21043,7 +20958,7 @@
         </w:tc>
         <w:tc>
           <w:tcPr>
-            <w:tcW w:w="731" w:type="pct"/>
+            <w:tcW w:w="2377" w:type="pct"/>
             <w:shd w:val="pct25" w:color="auto" w:fill="auto"/>
           </w:tcPr>
           <w:p>
@@ -21052,6 +20967,7 @@
               <w:rPr>
                 <w:rFonts w:ascii="Times New Roman" w:hAnsi="Times New Roman" w:cs="Times New Roman"/>
                 <w:b/>
+                <w:bCs/>
               </w:rPr>
             </w:pPr>
             <w:r>
@@ -21059,38 +20975,14 @@
                 <w:rFonts w:ascii="Times New Roman" w:hAnsi="Times New Roman" w:cs="Times New Roman"/>
                 <w:b/>
               </w:rPr>
-              <w:t xml:space="preserve">Nom </w:t>
+              <w:t>E</w:t>
             </w:r>
             <w:r>
               <w:rPr>
                 <w:rFonts w:ascii="Times New Roman" w:hAnsi="Times New Roman" w:cs="Times New Roman"/>
                 <w:b/>
               </w:rPr>
-              <w:t>exigence</w:t>
-            </w:r>
-          </w:p>
-        </w:tc>
-        <w:tc>
-          <w:tcPr>
-            <w:tcW w:w="1647" w:type="pct"/>
-            <w:shd w:val="pct25" w:color="auto" w:fill="auto"/>
-          </w:tcPr>
-          <w:p>
-            <w:pPr>
-              <w:jc w:val="center"/>
-              <w:rPr>
-                <w:rFonts w:ascii="Times New Roman" w:hAnsi="Times New Roman" w:cs="Times New Roman"/>
-                <w:b/>
-                <w:bCs/>
-              </w:rPr>
-            </w:pPr>
-            <w:r>
-              <w:rPr>
-                <w:rFonts w:ascii="Times New Roman" w:hAnsi="Times New Roman" w:cs="Times New Roman"/>
-                <w:b/>
-                <w:bCs/>
-              </w:rPr>
-              <w:t xml:space="preserve">Description </w:t>
+              <w:t>xigence</w:t>
             </w:r>
           </w:p>
         </w:tc>
@@ -21120,7 +21012,7 @@
         </w:tc>
         <w:tc>
           <w:tcPr>
-            <w:tcW w:w="841" w:type="pct"/>
+            <w:tcW w:w="844" w:type="pct"/>
             <w:shd w:val="pct25" w:color="auto" w:fill="auto"/>
           </w:tcPr>
           <w:p>
@@ -21149,7 +21041,7 @@
         </w:trPr>
         <w:tc>
           <w:tcPr>
-            <w:tcW w:w="486" w:type="pct"/>
+            <w:tcW w:w="485" w:type="pct"/>
             <w:vAlign w:val="center"/>
           </w:tcPr>
           <w:p>
@@ -21175,7 +21067,7 @@
         </w:tc>
         <w:tc>
           <w:tcPr>
-            <w:tcW w:w="731" w:type="pct"/>
+            <w:tcW w:w="2377" w:type="pct"/>
             <w:vAlign w:val="center"/>
           </w:tcPr>
           <w:p>
@@ -21188,7 +21080,7 @@
         </w:tc>
         <w:tc>
           <w:tcPr>
-            <w:tcW w:w="1647" w:type="pct"/>
+            <w:tcW w:w="758" w:type="pct"/>
             <w:vAlign w:val="center"/>
           </w:tcPr>
           <w:p>
@@ -21201,20 +21093,7 @@
         </w:tc>
         <w:tc>
           <w:tcPr>
-            <w:tcW w:w="758" w:type="pct"/>
-            <w:vAlign w:val="center"/>
-          </w:tcPr>
-          <w:p>
-            <w:pPr>
-              <w:pStyle w:val="Corpsdetexte"/>
-              <w:spacing w:before="0"/>
-              <w:jc w:val="center"/>
-            </w:pPr>
-          </w:p>
-        </w:tc>
-        <w:tc>
-          <w:tcPr>
-            <w:tcW w:w="841" w:type="pct"/>
+            <w:tcW w:w="844" w:type="pct"/>
             <w:vAlign w:val="center"/>
           </w:tcPr>
           <w:p>
@@ -21232,7 +21111,7 @@
         </w:trPr>
         <w:tc>
           <w:tcPr>
-            <w:tcW w:w="486" w:type="pct"/>
+            <w:tcW w:w="485" w:type="pct"/>
             <w:vAlign w:val="center"/>
           </w:tcPr>
           <w:p>
@@ -21258,7 +21137,7 @@
         </w:tc>
         <w:tc>
           <w:tcPr>
-            <w:tcW w:w="731" w:type="pct"/>
+            <w:tcW w:w="2377" w:type="pct"/>
             <w:vAlign w:val="center"/>
           </w:tcPr>
           <w:p>
@@ -21271,7 +21150,7 @@
         </w:tc>
         <w:tc>
           <w:tcPr>
-            <w:tcW w:w="1647" w:type="pct"/>
+            <w:tcW w:w="758" w:type="pct"/>
             <w:vAlign w:val="center"/>
           </w:tcPr>
           <w:p>
@@ -21284,20 +21163,7 @@
         </w:tc>
         <w:tc>
           <w:tcPr>
-            <w:tcW w:w="758" w:type="pct"/>
-            <w:vAlign w:val="center"/>
-          </w:tcPr>
-          <w:p>
-            <w:pPr>
-              <w:pStyle w:val="Corpsdetexte"/>
-              <w:spacing w:before="0"/>
-              <w:jc w:val="center"/>
-            </w:pPr>
-          </w:p>
-        </w:tc>
-        <w:tc>
-          <w:tcPr>
-            <w:tcW w:w="841" w:type="pct"/>
+            <w:tcW w:w="844" w:type="pct"/>
             <w:vAlign w:val="center"/>
           </w:tcPr>
           <w:p>
@@ -21315,7 +21181,7 @@
         </w:trPr>
         <w:tc>
           <w:tcPr>
-            <w:tcW w:w="486" w:type="pct"/>
+            <w:tcW w:w="485" w:type="pct"/>
             <w:vAlign w:val="center"/>
           </w:tcPr>
           <w:p>
@@ -21341,7 +21207,7 @@
         </w:tc>
         <w:tc>
           <w:tcPr>
-            <w:tcW w:w="731" w:type="pct"/>
+            <w:tcW w:w="2377" w:type="pct"/>
             <w:vAlign w:val="center"/>
           </w:tcPr>
           <w:p>
@@ -21354,7 +21220,7 @@
         </w:tc>
         <w:tc>
           <w:tcPr>
-            <w:tcW w:w="1647" w:type="pct"/>
+            <w:tcW w:w="758" w:type="pct"/>
             <w:vAlign w:val="center"/>
           </w:tcPr>
           <w:p>
@@ -21367,20 +21233,7 @@
         </w:tc>
         <w:tc>
           <w:tcPr>
-            <w:tcW w:w="758" w:type="pct"/>
-            <w:vAlign w:val="center"/>
-          </w:tcPr>
-          <w:p>
-            <w:pPr>
-              <w:pStyle w:val="Corpsdetexte"/>
-              <w:spacing w:before="0"/>
-              <w:jc w:val="center"/>
-            </w:pPr>
-          </w:p>
-        </w:tc>
-        <w:tc>
-          <w:tcPr>
-            <w:tcW w:w="841" w:type="pct"/>
+            <w:tcW w:w="844" w:type="pct"/>
             <w:vAlign w:val="center"/>
           </w:tcPr>
           <w:p>
@@ -21804,14 +21657,14 @@
       <w:pPr>
         <w:pStyle w:val="Titre2"/>
       </w:pPr>
-      <w:bookmarkStart w:id="46" w:name="_Toc71624325"/>
+      <w:bookmarkStart w:id="47" w:name="_Toc71624325"/>
       <w:r>
         <w:t>É</w:t>
       </w:r>
       <w:r>
         <w:t>valuation du niveau de menace résiduelle des parties prenantes</w:t>
       </w:r>
-      <w:bookmarkEnd w:id="46"/>
+      <w:bookmarkEnd w:id="47"/>
     </w:p>
     <w:p>
       <w:pPr>
@@ -22628,12 +22481,12 @@
       <w:pPr>
         <w:pStyle w:val="Titre2"/>
       </w:pPr>
-      <w:bookmarkStart w:id="47" w:name="_Toc71624326"/>
+      <w:bookmarkStart w:id="48" w:name="_Toc71624326"/>
       <w:r>
         <w:lastRenderedPageBreak/>
         <w:t>Représentation de la cartographie de la menace numérique résiduelle de l’écosystème</w:t>
       </w:r>
-      <w:bookmarkEnd w:id="47"/>
+      <w:bookmarkEnd w:id="48"/>
     </w:p>
     <w:tbl>
       <w:tblPr>
@@ -22686,8 +22539,8 @@
       <w:pPr>
         <w:pStyle w:val="Titre1"/>
       </w:pPr>
-      <w:bookmarkStart w:id="48" w:name="_Ref54186776"/>
-      <w:bookmarkStart w:id="49" w:name="_Toc71624327"/>
+      <w:bookmarkStart w:id="49" w:name="_Ref54186776"/>
+      <w:bookmarkStart w:id="50" w:name="_Toc71624327"/>
       <w:r>
         <w:t>SC</w:t>
       </w:r>
@@ -22706,23 +22559,23 @@
       <w:r>
         <w:t>RATIONNELS</w:t>
       </w:r>
-      <w:bookmarkEnd w:id="48"/>
       <w:bookmarkEnd w:id="49"/>
+      <w:bookmarkEnd w:id="50"/>
     </w:p>
     <w:p>
       <w:pPr>
         <w:pStyle w:val="Titre2"/>
       </w:pPr>
-      <w:bookmarkStart w:id="50" w:name="_Ref58952556"/>
-      <w:bookmarkStart w:id="51" w:name="_Toc71624328"/>
+      <w:bookmarkStart w:id="51" w:name="_Ref58952556"/>
+      <w:bookmarkStart w:id="52" w:name="_Toc71624328"/>
       <w:r>
         <w:t>É</w:t>
       </w:r>
       <w:r>
         <w:t>laboration des scénarios opérationnels</w:t>
       </w:r>
-      <w:bookmarkEnd w:id="50"/>
       <w:bookmarkEnd w:id="51"/>
+      <w:bookmarkEnd w:id="52"/>
     </w:p>
     <w:p>
       <w:pPr>
@@ -22827,21 +22680,7 @@
         <w:rPr>
           <w:highlight w:val="darkGray"/>
         </w:rPr>
-        <w:t>…</w:t>
-      </w:r>
-      <w:proofErr w:type="gramStart"/>
-      <w:r>
-        <w:rPr>
-          <w:highlight w:val="darkGray"/>
-        </w:rPr>
-        <w:t>…….</w:t>
-      </w:r>
-      <w:proofErr w:type="gramEnd"/>
-      <w:r>
-        <w:rPr>
-          <w:highlight w:val="darkGray"/>
-        </w:rPr>
-        <w:t>.</w:t>
+        <w:t>………..</w:t>
       </w:r>
     </w:p>
     <w:p>
@@ -22869,7 +22708,7 @@
         <w:spacing w:after="120"/>
         <w:ind w:left="1287"/>
       </w:pPr>
-      <w:bookmarkStart w:id="52" w:name="_Toc71624329"/>
+      <w:bookmarkStart w:id="53" w:name="_Toc71624329"/>
       <w:r>
         <w:t xml:space="preserve">Modélisation et évaluation des modes opératoires du chemin d’attaque </w:t>
       </w:r>
@@ -22879,7 +22718,7 @@
         </w:rPr>
         <w:t>R</w:t>
       </w:r>
-      <w:bookmarkEnd w:id="52"/>
+      <w:bookmarkEnd w:id="53"/>
       <w:r>
         <w:t>1</w:t>
       </w:r>
@@ -23222,18 +23061,18 @@
       <w:pPr>
         <w:pStyle w:val="Titre1"/>
       </w:pPr>
-      <w:bookmarkStart w:id="53" w:name="_Toc71624330"/>
+      <w:bookmarkStart w:id="54" w:name="_Toc71624330"/>
       <w:r>
         <w:lastRenderedPageBreak/>
         <w:t>TRAITEMENT DU RISQUE</w:t>
       </w:r>
-      <w:bookmarkEnd w:id="53"/>
+      <w:bookmarkEnd w:id="54"/>
     </w:p>
     <w:p>
       <w:pPr>
         <w:pStyle w:val="Titre2"/>
       </w:pPr>
-      <w:bookmarkStart w:id="54" w:name="_Toc71624331"/>
+      <w:bookmarkStart w:id="55" w:name="_Toc71624331"/>
       <w:r>
         <w:t xml:space="preserve">Stratégie et </w:t>
       </w:r>
@@ -23246,7 +23085,7 @@
       <w:r>
         <w:t xml:space="preserve"> et objectifs de sécurité</w:t>
       </w:r>
-      <w:bookmarkEnd w:id="54"/>
+      <w:bookmarkEnd w:id="55"/>
     </w:p>
     <w:p>
       <w:pPr>
@@ -24981,11 +24820,11 @@
       <w:pPr>
         <w:pStyle w:val="Titre2"/>
       </w:pPr>
-      <w:bookmarkStart w:id="55" w:name="_Toc71624332"/>
+      <w:bookmarkStart w:id="56" w:name="_Toc71624332"/>
       <w:r>
         <w:t>Synthèse des scénarios de risques</w:t>
       </w:r>
-      <w:bookmarkEnd w:id="55"/>
+      <w:bookmarkEnd w:id="56"/>
     </w:p>
     <w:p>
       <w:pPr>
@@ -25544,21 +25383,21 @@
           <w:docGrid w:linePitch="360"/>
         </w:sectPr>
       </w:pPr>
-      <w:bookmarkStart w:id="56" w:name="_Ref54185122"/>
+      <w:bookmarkStart w:id="57" w:name="_Ref54185122"/>
     </w:p>
     <w:p>
       <w:pPr>
         <w:pStyle w:val="Titre2"/>
       </w:pPr>
-      <w:bookmarkStart w:id="57" w:name="_Ref54187014"/>
-      <w:bookmarkStart w:id="58" w:name="_Toc71624333"/>
-      <w:bookmarkEnd w:id="56"/>
+      <w:bookmarkStart w:id="58" w:name="_Ref54187014"/>
+      <w:bookmarkStart w:id="59" w:name="_Toc71624333"/>
+      <w:bookmarkEnd w:id="57"/>
       <w:r>
         <w:lastRenderedPageBreak/>
         <w:t>Identification des mesures de sécurité de traitement du risque – Plan d’Amélioration Continue de la Sécurité (PACS)</w:t>
       </w:r>
-      <w:bookmarkEnd w:id="57"/>
       <w:bookmarkEnd w:id="58"/>
+      <w:bookmarkEnd w:id="59"/>
     </w:p>
     <w:p>
       <w:pPr>
@@ -25584,14 +25423,14 @@
       <w:pPr>
         <w:pStyle w:val="Titre3"/>
       </w:pPr>
-      <w:bookmarkStart w:id="59" w:name="_Toc71624334"/>
+      <w:bookmarkStart w:id="60" w:name="_Toc71624334"/>
       <w:r>
         <w:t>C</w:t>
       </w:r>
       <w:r>
         <w:t>ouverture des risques par les mesures</w:t>
       </w:r>
-      <w:bookmarkEnd w:id="59"/>
+      <w:bookmarkEnd w:id="60"/>
       <w:r>
         <w:t xml:space="preserve"> </w:t>
       </w:r>
@@ -26254,14 +26093,14 @@
         <w:spacing w:after="120"/>
         <w:ind w:left="1287"/>
       </w:pPr>
-      <w:bookmarkStart w:id="60" w:name="_Toc71624335"/>
+      <w:bookmarkStart w:id="61" w:name="_Toc71624335"/>
       <w:r>
         <w:t>S</w:t>
       </w:r>
       <w:r>
         <w:t>uivi de la mise en œuvre des mesures de sécurité</w:t>
       </w:r>
-      <w:bookmarkEnd w:id="60"/>
+      <w:bookmarkEnd w:id="61"/>
       <w:r>
         <w:t xml:space="preserve"> </w:t>
       </w:r>
@@ -26828,8 +26667,6 @@
           <w:docGrid w:linePitch="360"/>
         </w:sectPr>
       </w:pPr>
-      <w:bookmarkStart w:id="61" w:name="_GoBack"/>
-      <w:bookmarkEnd w:id="61"/>
     </w:p>
     <w:p>
       <w:pPr>
@@ -26882,27 +26719,14 @@
       <w:r>
         <w:t xml:space="preserve">Tableau </w:t>
       </w:r>
-      <w:r>
-        <w:fldChar w:fldCharType="begin"/>
-      </w:r>
-      <w:r>
-        <w:instrText xml:space="preserve"> SEQ Tableau \* ARABIC </w:instrText>
-      </w:r>
-      <w:r>
-        <w:fldChar w:fldCharType="separate"/>
-      </w:r>
-      <w:r>
-        <w:rPr>
-          <w:noProof/>
-        </w:rPr>
-        <w:t>24</w:t>
-      </w:r>
-      <w:r>
-        <w:rPr>
-          <w:noProof/>
-        </w:rPr>
-        <w:fldChar w:fldCharType="end"/>
-      </w:r>
+      <w:fldSimple w:instr=" SEQ Tableau \* ARABIC ">
+        <w:r>
+          <w:rPr>
+            <w:noProof/>
+          </w:rPr>
+          <w:t>24</w:t>
+        </w:r>
+      </w:fldSimple>
       <w:r>
         <w:t xml:space="preserve"> </w:t>
       </w:r>
@@ -28062,17 +27886,9 @@
         <w:rPr>
           <w:noProof w:val="0"/>
         </w:rPr>
-        <w:t xml:space="preserve">chelle de </w:t>
-      </w:r>
-      <w:proofErr w:type="gramStart"/>
-      <w:r>
-        <w:rPr>
-          <w:noProof w:val="0"/>
-        </w:rPr>
-        <w:t>gravité</w:t>
+        <w:t>chelle de gravité</w:t>
       </w:r>
       <w:bookmarkEnd w:id="66"/>
-      <w:proofErr w:type="gramEnd"/>
     </w:p>
     <w:bookmarkEnd w:id="67"/>
     <w:p>
@@ -28421,27 +28237,14 @@
       <w:r>
         <w:t xml:space="preserve">Tableau </w:t>
       </w:r>
-      <w:r>
-        <w:fldChar w:fldCharType="begin"/>
-      </w:r>
-      <w:r>
-        <w:instrText xml:space="preserve"> SEQ Tableau \* ARABIC </w:instrText>
-      </w:r>
-      <w:r>
-        <w:fldChar w:fldCharType="separate"/>
-      </w:r>
-      <w:r>
-        <w:rPr>
-          <w:noProof/>
-        </w:rPr>
-        <w:t>29</w:t>
-      </w:r>
-      <w:r>
-        <w:rPr>
-          <w:noProof/>
-        </w:rPr>
-        <w:fldChar w:fldCharType="end"/>
-      </w:r>
+      <w:fldSimple w:instr=" SEQ Tableau \* ARABIC ">
+        <w:r>
+          <w:rPr>
+            <w:noProof/>
+          </w:rPr>
+          <w:t>29</w:t>
+        </w:r>
+      </w:fldSimple>
       <w:r>
         <w:t xml:space="preserve"> </w:t>
       </w:r>
@@ -28720,27 +28523,14 @@
       <w:r>
         <w:t xml:space="preserve">Tableau </w:t>
       </w:r>
-      <w:r>
-        <w:fldChar w:fldCharType="begin"/>
-      </w:r>
-      <w:r>
-        <w:instrText xml:space="preserve"> SEQ Tableau \* ARABIC </w:instrText>
-      </w:r>
-      <w:r>
-        <w:fldChar w:fldCharType="separate"/>
-      </w:r>
-      <w:r>
-        <w:rPr>
-          <w:noProof/>
-        </w:rPr>
-        <w:t>30</w:t>
-      </w:r>
-      <w:r>
-        <w:rPr>
-          <w:noProof/>
-        </w:rPr>
-        <w:fldChar w:fldCharType="end"/>
-      </w:r>
+      <w:fldSimple w:instr=" SEQ Tableau \* ARABIC ">
+        <w:r>
+          <w:rPr>
+            <w:noProof/>
+          </w:rPr>
+          <w:t>30</w:t>
+        </w:r>
+      </w:fldSimple>
       <w:r>
         <w:rPr>
           <w:noProof/>
@@ -30386,21 +30176,12 @@
                 <w:b/>
               </w:rPr>
             </w:pPr>
-            <w:proofErr w:type="spellStart"/>
             <w:r>
               <w:rPr>
                 <w:rFonts w:ascii="Times New Roman" w:hAnsi="Times New Roman" w:cs="Times New Roman"/>
                 <w:b/>
               </w:rPr>
-              <w:t>Niv</w:t>
-            </w:r>
-            <w:proofErr w:type="spellEnd"/>
-            <w:r>
-              <w:rPr>
-                <w:rFonts w:ascii="Times New Roman" w:hAnsi="Times New Roman" w:cs="Times New Roman"/>
-                <w:b/>
-              </w:rPr>
-              <w:t>.</w:t>
+              <w:t>Niv.</w:t>
             </w:r>
           </w:p>
         </w:tc>
@@ -33792,16 +33573,8 @@
         <w:rPr>
           <w:noProof w:val="0"/>
         </w:rPr>
-        <w:t xml:space="preserve">méthode EBIOS </w:t>
-      </w:r>
-      <w:proofErr w:type="spellStart"/>
-      <w:r>
-        <w:rPr>
-          <w:noProof w:val="0"/>
-        </w:rPr>
-        <w:t>Risk</w:t>
-      </w:r>
-      <w:proofErr w:type="spellEnd"/>
+        <w:t>méthode EBIOS Risk</w:t>
+      </w:r>
       <w:r>
         <w:rPr>
           <w:noProof w:val="0"/>
@@ -34233,18 +34006,10 @@
         <w:t>Nota</w:t>
       </w:r>
       <w:r>
-        <w:t xml:space="preserve"> : dans la méthode EBIOS </w:t>
-      </w:r>
-      <w:proofErr w:type="spellStart"/>
-      <w:r>
-        <w:t>R</w:t>
-      </w:r>
-      <w:r>
-        <w:t>isk</w:t>
-      </w:r>
-      <w:proofErr w:type="spellEnd"/>
-      <w:r>
-        <w:t xml:space="preserve"> </w:t>
+        <w:t> : dans la méthode EBIOS R</w:t>
+      </w:r>
+      <w:r>
+        <w:t xml:space="preserve">isk </w:t>
       </w:r>
       <w:r>
         <w:t>M</w:t>
@@ -34333,15 +34098,7 @@
         <w:pStyle w:val="Corpsdetexte"/>
       </w:pPr>
       <w:r>
-        <w:t xml:space="preserve">Exemples : services étatiques, </w:t>
-      </w:r>
-      <w:proofErr w:type="spellStart"/>
-      <w:r>
-        <w:t>hacktivistes</w:t>
-      </w:r>
-      <w:proofErr w:type="spellEnd"/>
-      <w:r>
-        <w:t>, concurrents, employés vengeurs.</w:t>
+        <w:t>Exemples : services étatiques, hacktivistes, concurrents, employés vengeurs.</w:t>
       </w:r>
     </w:p>
     <w:p>
@@ -34581,14 +34338,27 @@
         <w:r>
           <w:t>/</w:t>
         </w:r>
-        <w:fldSimple w:instr="NUMPAGES   \* MERGEFORMAT">
-          <w:r>
-            <w:rPr>
-              <w:noProof/>
-            </w:rPr>
-            <w:t>28</w:t>
-          </w:r>
-        </w:fldSimple>
+        <w:r>
+          <w:fldChar w:fldCharType="begin"/>
+        </w:r>
+        <w:r>
+          <w:instrText>NUMPAGES   \* MERGEFORMAT</w:instrText>
+        </w:r>
+        <w:r>
+          <w:fldChar w:fldCharType="separate"/>
+        </w:r>
+        <w:r>
+          <w:rPr>
+            <w:noProof/>
+          </w:rPr>
+          <w:t>28</w:t>
+        </w:r>
+        <w:r>
+          <w:rPr>
+            <w:noProof/>
+          </w:rPr>
+          <w:fldChar w:fldCharType="end"/>
+        </w:r>
       </w:sdtContent>
     </w:sdt>
   </w:p>
@@ -34681,7 +34451,7 @@
                 <w:sz w:val="16"/>
                 <w:szCs w:val="16"/>
               </w:rPr>
-              <w:t>3</w:t>
+              <w:t>4</w:t>
             </w:r>
             <w:r>
               <w:rPr>
@@ -34701,17 +34471,33 @@
           </w:rPr>
           <w:t>/</w:t>
         </w:r>
-        <w:fldSimple w:instr="NUMPAGES   \* MERGEFORMAT">
-          <w:r>
-            <w:rPr>
-              <w:rFonts w:ascii="Marianne" w:hAnsi="Marianne" w:cs="Arial"/>
-              <w:noProof/>
-              <w:sz w:val="16"/>
-              <w:szCs w:val="16"/>
-            </w:rPr>
-            <w:t>28</w:t>
-          </w:r>
-        </w:fldSimple>
+        <w:r>
+          <w:fldChar w:fldCharType="begin"/>
+        </w:r>
+        <w:r>
+          <w:instrText>NUMPAGES   \* MERGEFORMAT</w:instrText>
+        </w:r>
+        <w:r>
+          <w:fldChar w:fldCharType="separate"/>
+        </w:r>
+        <w:r>
+          <w:rPr>
+            <w:rFonts w:ascii="Marianne" w:hAnsi="Marianne" w:cs="Arial"/>
+            <w:noProof/>
+            <w:sz w:val="16"/>
+            <w:szCs w:val="16"/>
+          </w:rPr>
+          <w:t>28</w:t>
+        </w:r>
+        <w:r>
+          <w:rPr>
+            <w:rFonts w:ascii="Marianne" w:hAnsi="Marianne" w:cs="Arial"/>
+            <w:noProof/>
+            <w:sz w:val="16"/>
+            <w:szCs w:val="16"/>
+          </w:rPr>
+          <w:fldChar w:fldCharType="end"/>
+        </w:r>
       </w:sdtContent>
     </w:sdt>
   </w:p>
@@ -34823,7 +34609,7 @@
                     <w:sz w:val="16"/>
                     <w:szCs w:val="16"/>
                   </w:rPr>
-                  <w:t>25</w:t>
+                  <w:t>24</w:t>
                 </w:r>
                 <w:r>
                   <w:rPr>
@@ -34843,17 +34629,33 @@
               </w:rPr>
               <w:t>/</w:t>
             </w:r>
-            <w:fldSimple w:instr="NUMPAGES   \* MERGEFORMAT">
-              <w:r>
-                <w:rPr>
-                  <w:rFonts w:ascii="Marianne" w:hAnsi="Marianne" w:cs="Arial"/>
-                  <w:noProof/>
-                  <w:sz w:val="16"/>
-                  <w:szCs w:val="16"/>
-                </w:rPr>
-                <w:t>28</w:t>
-              </w:r>
-            </w:fldSimple>
+            <w:r>
+              <w:fldChar w:fldCharType="begin"/>
+            </w:r>
+            <w:r>
+              <w:instrText>NUMPAGES   \* MERGEFORMAT</w:instrText>
+            </w:r>
+            <w:r>
+              <w:fldChar w:fldCharType="separate"/>
+            </w:r>
+            <w:r>
+              <w:rPr>
+                <w:rFonts w:ascii="Marianne" w:hAnsi="Marianne" w:cs="Arial"/>
+                <w:noProof/>
+                <w:sz w:val="16"/>
+                <w:szCs w:val="16"/>
+              </w:rPr>
+              <w:t>28</w:t>
+            </w:r>
+            <w:r>
+              <w:rPr>
+                <w:rFonts w:ascii="Marianne" w:hAnsi="Marianne" w:cs="Arial"/>
+                <w:noProof/>
+                <w:sz w:val="16"/>
+                <w:szCs w:val="16"/>
+              </w:rPr>
+              <w:fldChar w:fldCharType="end"/>
+            </w:r>
           </w:sdtContent>
         </w:sdt>
       </w:sdtContent>
@@ -35128,6 +34930,8 @@
       <w:r>
         <w:t>on retenu</w:t>
       </w:r>
+      <w:bookmarkStart w:id="45" w:name="_GoBack"/>
+      <w:bookmarkEnd w:id="45"/>
     </w:p>
   </w:footnote>
   <w:footnote w:id="9">
@@ -40680,15 +40484,6 @@
 </file>
 
 <file path=customXml/item1.xml><?xml version="1.0" encoding="utf-8"?>
-<?mso-contentType ?>
-<FormTemplates xmlns="http://schemas.microsoft.com/sharepoint/v3/contenttype/forms">
-  <Display>DocumentLibraryForm</Display>
-  <Edit>DocumentLibraryForm</Edit>
-  <New>DocumentLibraryForm</New>
-</FormTemplates>
-</file>
-
-<file path=customXml/item2.xml><?xml version="1.0" encoding="utf-8"?>
 <p:properties xmlns:p="http://schemas.microsoft.com/office/2006/metadata/properties" xmlns:xsi="http://www.w3.org/2001/XMLSchema-instance" xmlns:pc="http://schemas.microsoft.com/office/infopath/2007/PartnerControls">
   <documentManagement>
     <poKeywords0 xmlns="38d83462-3e66-4a3b-9d0c-bf4c62899b62">
@@ -40723,6 +40518,15 @@
     <Classe xmlns="e5d13194-7c23-45a9-8105-f587159accf0">Modèles EMA</Classe>
   </documentManagement>
 </p:properties>
+</file>
+
+<file path=customXml/item2.xml><?xml version="1.0" encoding="utf-8"?>
+<?mso-contentType ?>
+<FormTemplates xmlns="http://schemas.microsoft.com/sharepoint/v3/contenttype/forms">
+  <Display>DocumentLibraryForm</Display>
+  <Edit>DocumentLibraryForm</Edit>
+  <New>DocumentLibraryForm</New>
+</FormTemplates>
 </file>
 
 <file path=customXml/item3.xml><?xml version="1.0" encoding="utf-8"?>
@@ -41142,20 +40946,20 @@
 </file>
 
 <file path=customXml/itemProps1.xml><?xml version="1.0" encoding="utf-8"?>
-<ds:datastoreItem xmlns:ds="http://schemas.openxmlformats.org/officeDocument/2006/customXml" ds:itemID="{88177D73-DC87-46BF-A7A2-43954C024855}">
-  <ds:schemaRefs>
-    <ds:schemaRef ds:uri="http://schemas.microsoft.com/sharepoint/v3/contenttype/forms"/>
-  </ds:schemaRefs>
-</ds:datastoreItem>
-</file>
-
-<file path=customXml/itemProps2.xml><?xml version="1.0" encoding="utf-8"?>
 <ds:datastoreItem xmlns:ds="http://schemas.openxmlformats.org/officeDocument/2006/customXml" ds:itemID="{0631782C-4606-477C-AA43-C72D1A851350}">
   <ds:schemaRefs>
     <ds:schemaRef ds:uri="http://schemas.microsoft.com/office/2006/metadata/properties"/>
     <ds:schemaRef ds:uri="http://schemas.microsoft.com/office/infopath/2007/PartnerControls"/>
     <ds:schemaRef ds:uri="38d83462-3e66-4a3b-9d0c-bf4c62899b62"/>
     <ds:schemaRef ds:uri="e5d13194-7c23-45a9-8105-f587159accf0"/>
+  </ds:schemaRefs>
+</ds:datastoreItem>
+</file>
+
+<file path=customXml/itemProps2.xml><?xml version="1.0" encoding="utf-8"?>
+<ds:datastoreItem xmlns:ds="http://schemas.openxmlformats.org/officeDocument/2006/customXml" ds:itemID="{88177D73-DC87-46BF-A7A2-43954C024855}">
+  <ds:schemaRefs>
+    <ds:schemaRef ds:uri="http://schemas.microsoft.com/sharepoint/v3/contenttype/forms"/>
   </ds:schemaRefs>
 </ds:datastoreItem>
 </file>
@@ -41180,7 +40984,7 @@
 </file>
 
 <file path=customXml/itemProps4.xml><?xml version="1.0" encoding="utf-8"?>
-<ds:datastoreItem xmlns:ds="http://schemas.openxmlformats.org/officeDocument/2006/customXml" ds:itemID="{E3272185-76FD-459A-98E5-561C8F8F9BF3}">
+<ds:datastoreItem xmlns:ds="http://schemas.openxmlformats.org/officeDocument/2006/customXml" ds:itemID="{8B088322-BA71-4748-9CFC-579F85684C43}">
   <ds:schemaRefs>
     <ds:schemaRef ds:uri="http://schemas.openxmlformats.org/officeDocument/2006/bibliography"/>
   </ds:schemaRefs>

</xml_diff>